<commit_message>
Add details to the project
</commit_message>
<xml_diff>
--- a/Documentation/DecomentationBargain.docx
+++ b/Documentation/DecomentationBargain.docx
@@ -42,21 +42,20 @@
           <w:noProof/>
           <w:sz w:val="180"/>
           <w:szCs w:val="180"/>
-          <w14:reflection w14:blurRad="0" w14:stA="45000" w14:stPos="0" w14:endA="0" w14:endPos="65000" w14:dist="25400" w14:dir="5400000" w14:fadeDir="5400000" w14:sx="100000" w14:sy="-100000" w14:kx="0" w14:ky="0" w14:algn="bl"/>
         </w:rPr>
         <w:drawing>
-          <wp:anchor distT="0" distB="0" distL="114300" distR="114300" simplePos="0" relativeHeight="251658240" behindDoc="0" locked="0" layoutInCell="1" allowOverlap="1" wp14:anchorId="3627034C" wp14:editId="4A6D9374">
-            <wp:simplePos x="0" y="0"/>
+          <wp:anchor distT="0" distB="0" distL="114300" distR="114300" simplePos="0" relativeHeight="251658240" behindDoc="0" locked="0" layoutInCell="1" allowOverlap="1" wp14:anchorId="59677CE0" wp14:editId="0D6AA59D">
+            <wp:simplePos x="914400" y="914400"/>
             <wp:positionH relativeFrom="margin">
-              <wp:align>center</wp:align>
+              <wp:align>left</wp:align>
             </wp:positionH>
             <wp:positionV relativeFrom="margin">
-              <wp:posOffset>2105025</wp:posOffset>
+              <wp:align>center</wp:align>
             </wp:positionV>
-            <wp:extent cx="4714875" cy="3589020"/>
-            <wp:effectExtent l="0" t="0" r="9525" b="0"/>
+            <wp:extent cx="5943600" cy="4525010"/>
+            <wp:effectExtent l="0" t="0" r="0" b="0"/>
             <wp:wrapSquare wrapText="bothSides"/>
-            <wp:docPr id="274110425" name="Picture 3" descr="A picture containing text, monitor, electronics, display&#10;&#10;Description automatically generated"/>
+            <wp:docPr id="1326758134" name="Picture 1"/>
             <wp:cNvGraphicFramePr>
               <a:graphicFrameLocks xmlns:a="http://schemas.openxmlformats.org/drawingml/2006/main" noChangeAspect="1"/>
             </wp:cNvGraphicFramePr>
@@ -64,7 +63,7 @@
               <a:graphicData uri="http://schemas.openxmlformats.org/drawingml/2006/picture">
                 <pic:pic xmlns:pic="http://schemas.openxmlformats.org/drawingml/2006/picture">
                   <pic:nvPicPr>
-                    <pic:cNvPr id="274110425" name="Picture 3" descr="A picture containing text, monitor, electronics, display&#10;&#10;Description automatically generated"/>
+                    <pic:cNvPr id="1326758134" name="Picture 1326758134"/>
                     <pic:cNvPicPr/>
                   </pic:nvPicPr>
                   <pic:blipFill>
@@ -82,7 +81,7 @@
                   <pic:spPr>
                     <a:xfrm>
                       <a:off x="0" y="0"/>
-                      <a:ext cx="4714875" cy="3589020"/>
+                      <a:ext cx="5943600" cy="4525010"/>
                     </a:xfrm>
                     <a:prstGeom prst="rect">
                       <a:avLst/>
@@ -91,12 +90,6 @@
                 </pic:pic>
               </a:graphicData>
             </a:graphic>
-            <wp14:sizeRelH relativeFrom="margin">
-              <wp14:pctWidth>0</wp14:pctWidth>
-            </wp14:sizeRelH>
-            <wp14:sizeRelV relativeFrom="margin">
-              <wp14:pctHeight>0</wp14:pctHeight>
-            </wp14:sizeRelV>
           </wp:anchor>
         </w:drawing>
       </w:r>
@@ -3443,7 +3436,9 @@
   </w:compat>
   <w:rsids>
     <w:rsidRoot w:val="006D4FD0"/>
+    <w:rsid w:val="00581BA8"/>
     <w:rsid w:val="006D4FD0"/>
+    <w:rsid w:val="00A210CB"/>
     <w:rsid w:val="00CD5F71"/>
   </w:rsids>
   <m:mathPr>
@@ -3897,24 +3892,12 @@
     <w:name w:val="6827866B38A34FA3B7BBF665DE495E46"/>
     <w:rsid w:val="006D4FD0"/>
   </w:style>
-  <w:style w:type="paragraph" w:customStyle="1" w:styleId="D9A3FB1C34A5449C9AAE761D6CAFC8C3">
-    <w:name w:val="D9A3FB1C34A5449C9AAE761D6CAFC8C3"/>
-    <w:rsid w:val="006D4FD0"/>
-  </w:style>
-  <w:style w:type="paragraph" w:customStyle="1" w:styleId="A1C67A8275964C68AAD4EBBD56A54228">
-    <w:name w:val="A1C67A8275964C68AAD4EBBD56A54228"/>
-    <w:rsid w:val="006D4FD0"/>
-  </w:style>
   <w:style w:type="paragraph" w:customStyle="1" w:styleId="63E62CFEF3DE43528B48FBFC61C53B99">
     <w:name w:val="63E62CFEF3DE43528B48FBFC61C53B99"/>
     <w:rsid w:val="006D4FD0"/>
   </w:style>
   <w:style w:type="paragraph" w:customStyle="1" w:styleId="42101C23EF6E4AA7AF7DE696193F3FF8">
     <w:name w:val="42101C23EF6E4AA7AF7DE696193F3FF8"/>
-    <w:rsid w:val="006D4FD0"/>
-  </w:style>
-  <w:style w:type="paragraph" w:customStyle="1" w:styleId="508BF53356844904BE9AAFBC63A83FD3">
-    <w:name w:val="508BF53356844904BE9AAFBC63A83FD3"/>
     <w:rsid w:val="006D4FD0"/>
   </w:style>
 </w:styles>

</xml_diff>